<commit_message>
update images and source code
</commit_message>
<xml_diff>
--- a/MiniProject CoverFeet.docx
+++ b/MiniProject CoverFeet.docx
@@ -612,31 +612,6 @@
         <w:rPr>
           <w:lang w:val="en-US"/>
         </w:rPr>
-        <w:t>Product Filtering</w:t>
-      </w:r>
-    </w:p>
-    <w:p>
-      <w:pPr>
-        <w:ind w:left="1440"/>
-        <w:rPr>
-          <w:lang w:val="en-US"/>
-        </w:rPr>
-      </w:pPr>
-      <w:r>
-        <w:t>This allows customers to filter products by size, color, brand, style, and price, making it easier to find the perfect shoe.</w:t>
-      </w:r>
-    </w:p>
-    <w:p>
-      <w:pPr>
-        <w:pStyle w:val="Heading2"/>
-        <w:rPr>
-          <w:lang w:val="en-US"/>
-        </w:rPr>
-      </w:pPr>
-      <w:r>
-        <w:rPr>
-          <w:lang w:val="en-US"/>
-        </w:rPr>
         <w:t>Detailed Product Description</w:t>
       </w:r>
     </w:p>
@@ -918,26 +893,123 @@
         <w:rPr>
           <w:lang w:val="en-US"/>
         </w:rPr>
+        <w:t xml:space="preserve">Theme, Fonts, </w:t>
+      </w:r>
+      <w:r>
+        <w:rPr>
+          <w:lang w:val="en-US"/>
+        </w:rPr>
+        <w:t>Logo, Technology</w:t>
+      </w:r>
+      <w:r>
+        <w:rPr>
+          <w:lang w:val="en-US"/>
+        </w:rPr>
+        <w:t xml:space="preserve"> </w:t>
+      </w:r>
+      <w:r>
+        <w:rPr>
+          <w:lang w:val="en-US"/>
+        </w:rPr>
+        <w:t>used.</w:t>
+      </w:r>
+    </w:p>
+    <w:p>
+      <w:pPr>
+        <w:ind w:left="720" w:firstLine="720"/>
+      </w:pPr>
+      <w:r>
+        <w:t xml:space="preserve">Using these technologies, the project aims to create an online shoe store that is visually appealing, easy to navigate, and consistent in design. The use of Bootstrap will make the website responsive, and the use of Google Fonts will enhance the typography. The color palette </w:t>
+      </w:r>
+      <w:r>
         <w:lastRenderedPageBreak/>
-        <w:t xml:space="preserve">Theme, Fonts, </w:t>
-      </w:r>
-      <w:r>
-        <w:rPr>
-          <w:lang w:val="en-US"/>
-        </w:rPr>
-        <w:t>Logo, Technology</w:t>
-      </w:r>
-      <w:r>
-        <w:rPr>
-          <w:lang w:val="en-US"/>
-        </w:rPr>
+        <w:t>will give the website a cohesive and visually appealing look.</w:t>
+      </w:r>
+      <w:r>
         <w:t xml:space="preserve"> </w:t>
       </w:r>
       <w:r>
-        <w:rPr>
-          <w:lang w:val="en-US"/>
-        </w:rPr>
-        <w:t>used.</w:t>
+        <w:t>This project aims to use Bootstrap, Google Fonts, and a color palette to develop an online shoe store.</w:t>
+      </w:r>
+    </w:p>
+    <w:p>
+      <w:pPr>
+        <w:pStyle w:val="Heading2"/>
+        <w:rPr>
+          <w:lang w:val="en-US"/>
+        </w:rPr>
+      </w:pPr>
+      <w:r>
+        <w:rPr>
+          <w:lang w:val="en-US"/>
+        </w:rPr>
+        <w:t>CSS Framework</w:t>
+      </w:r>
+    </w:p>
+    <w:p>
+      <w:pPr>
+        <w:ind w:left="1440"/>
+      </w:pPr>
+      <w:r>
+        <w:t>Bootstrap is a popular open-source framework that can be used to create responsive and mobile-friendly websites. It provides a set of CSS and JavaScript components that can be easily customized to create a consistent and professional look and feel for the website.</w:t>
+      </w:r>
+    </w:p>
+    <w:p>
+      <w:pPr>
+        <w:pStyle w:val="Heading2"/>
+        <w:rPr>
+          <w:lang w:val="en-US"/>
+        </w:rPr>
+      </w:pPr>
+      <w:r>
+        <w:rPr>
+          <w:lang w:val="en-US"/>
+        </w:rPr>
+        <w:t>Fonts and Icons</w:t>
+      </w:r>
+    </w:p>
+    <w:p>
+      <w:pPr>
+        <w:ind w:left="1440"/>
+      </w:pPr>
+      <w:r>
+        <w:t>Google Fonts is a library of open-source fonts that can be used to add typography to a website. By using Google Fonts, the project can access a wide variety of fonts that can be easily integrated into the website design.</w:t>
+      </w:r>
+    </w:p>
+    <w:p>
+      <w:pPr>
+        <w:pStyle w:val="Heading2"/>
+        <w:rPr>
+          <w:lang w:val="en-US"/>
+        </w:rPr>
+      </w:pPr>
+      <w:r>
+        <w:rPr>
+          <w:lang w:val="en-US"/>
+        </w:rPr>
+        <w:t>Color</w:t>
+      </w:r>
+    </w:p>
+    <w:p>
+      <w:pPr>
+        <w:ind w:left="1440"/>
+      </w:pPr>
+      <w:r>
+        <w:t>A color palette can be used to create a cohesive and visually appealing design for the website. A color palette can be created using a tool such as Adobe Color or Palette Generator, and can be used to choose colors for text, backgrounds, and other elements on the website.</w:t>
+      </w:r>
+    </w:p>
+    <w:p>
+      <w:pPr>
+        <w:pStyle w:val="Heading1"/>
+        <w:rPr>
+          <w:lang w:val="en-US"/>
+        </w:rPr>
+      </w:pPr>
+      <w:r>
+        <w:rPr>
+          <w:lang w:val="en-US"/>
+        </w:rPr>
+        <w:t>Site Map</w:t>
       </w:r>
     </w:p>
     <w:p>
@@ -945,13 +1017,7 @@
         <w:ind w:left="720" w:firstLine="720"/>
       </w:pPr>
       <w:r>
-        <w:t>Using these technologies, the project aims to create an online shoe store that is visually appealing, easy to navigate, and consistent in design. The use of Bootstrap will make the website responsive, and the use of Google Fonts will enhance the typography. The color palette will give the website a cohesive and visually appealing look.</w:t>
-      </w:r>
-      <w:r>
-        <w:t xml:space="preserve"> </w:t>
-      </w:r>
-      <w:r>
-        <w:t>This project aims to use Bootstrap, Google Fonts, and a color palette to develop an online shoe store.</w:t>
+        <w:t>A sitemap like this will provide customers with all the information and resources they need to find and purchase the perfect pair of shoes from the online store.</w:t>
       </w:r>
     </w:p>
     <w:p>
@@ -965,15 +1031,15 @@
         <w:rPr>
           <w:lang w:val="en-US"/>
         </w:rPr>
-        <w:t>CSS Framework</w:t>
-      </w:r>
-    </w:p>
-    <w:p>
-      <w:pPr>
-        <w:ind w:left="1440"/>
-      </w:pPr>
-      <w:r>
-        <w:t>Bootstrap is a popular open-source framework that can be used to create responsive and mobile-friendly websites. It provides a set of CSS and JavaScript components that can be easily customized to create a consistent and professional look and feel for the website.</w:t>
+        <w:t>Home page</w:t>
+      </w:r>
+    </w:p>
+    <w:p>
+      <w:pPr>
+        <w:ind w:left="720"/>
+      </w:pPr>
+      <w:r>
+        <w:t>The home page serves as the main entrance to the website and typically includes information about the store, such as its mission statement and a featured product. It may also include a navigation menu to other pages on the website.</w:t>
       </w:r>
     </w:p>
     <w:p>
@@ -987,15 +1053,15 @@
         <w:rPr>
           <w:lang w:val="en-US"/>
         </w:rPr>
-        <w:t>Fonts and Icons</w:t>
-      </w:r>
-    </w:p>
-    <w:p>
-      <w:pPr>
-        <w:ind w:left="1440"/>
-      </w:pPr>
-      <w:r>
-        <w:t>Google Fonts is a library of open-source fonts that can be used to add typography to a website. By using Google Fonts, the project can access a wide variety of fonts that can be easily integrated into the website design.</w:t>
+        <w:t>About page</w:t>
+      </w:r>
+    </w:p>
+    <w:p>
+      <w:pPr>
+        <w:ind w:left="720"/>
+      </w:pPr>
+      <w:r>
+        <w:t>The about page provides information about the company, its history, and its values. It might include information about the company's mission, vision, and values.</w:t>
       </w:r>
     </w:p>
     <w:p>
@@ -1009,37 +1075,15 @@
         <w:rPr>
           <w:lang w:val="en-US"/>
         </w:rPr>
-        <w:t>Color</w:t>
-      </w:r>
-    </w:p>
-    <w:p>
-      <w:pPr>
-        <w:ind w:left="1440"/>
-      </w:pPr>
-      <w:r>
-        <w:t>A color palette can be used to create a cohesive and visually appealing design for the website. A color palette can be created using a tool such as Adobe Color or Palette Generator, and can be used to choose colors for text, backgrounds, and other elements on the website.</w:t>
-      </w:r>
-    </w:p>
-    <w:p>
-      <w:pPr>
-        <w:pStyle w:val="Heading1"/>
-        <w:rPr>
-          <w:lang w:val="en-US"/>
-        </w:rPr>
-      </w:pPr>
-      <w:r>
-        <w:rPr>
-          <w:lang w:val="en-US"/>
-        </w:rPr>
-        <w:t>Site Map</w:t>
-      </w:r>
-    </w:p>
-    <w:p>
-      <w:pPr>
-        <w:ind w:left="720" w:firstLine="720"/>
-      </w:pPr>
-      <w:r>
-        <w:t>A sitemap like this will provide customers with all the information and resources they need to find and purchase the perfect pair of shoes from the online store.</w:t>
+        <w:t>New arrival page</w:t>
+      </w:r>
+    </w:p>
+    <w:p>
+      <w:pPr>
+        <w:ind w:left="720"/>
+      </w:pPr>
+      <w:r>
+        <w:t>This page will be dedicated for showcasing the new arrivals or latest shoe collection that the store just received. It may also have a filter or sorting options to make it easy for the customers to find what they are looking for.</w:t>
       </w:r>
     </w:p>
     <w:p>
@@ -1053,7 +1097,7 @@
         <w:rPr>
           <w:lang w:val="en-US"/>
         </w:rPr>
-        <w:t>Home page</w:t>
+        <w:t>Collection page</w:t>
       </w:r>
     </w:p>
     <w:p>
@@ -1061,7 +1105,7 @@
         <w:ind w:left="720"/>
       </w:pPr>
       <w:r>
-        <w:t>The home page serves as the main entrance to the website and typically includes information about the store, such as its mission statement and a featured product. It may also include a navigation menu to other pages on the website.</w:t>
+        <w:t>This page will be dedicated for showcasing the different collections of shoes that the store offers. It may be divided into different categories like men's shoes, women's shoes, children's shoes, etc. It may also have filtering and sorting options to make it easy for customers to find what they are looking for.</w:t>
       </w:r>
     </w:p>
     <w:p>
@@ -1075,76 +1119,7 @@
         <w:rPr>
           <w:lang w:val="en-US"/>
         </w:rPr>
-        <w:t>About page</w:t>
-      </w:r>
-    </w:p>
-    <w:p>
-      <w:pPr>
-        <w:ind w:left="720"/>
-      </w:pPr>
-      <w:r>
-        <w:t>The about page provides information about the company, its history, and its values. It might include information about the company's mission, vision, and values.</w:t>
-      </w:r>
-    </w:p>
-    <w:p>
-      <w:pPr>
-        <w:pStyle w:val="Heading2"/>
-        <w:rPr>
-          <w:lang w:val="en-US"/>
-        </w:rPr>
-      </w:pPr>
-      <w:r>
-        <w:rPr>
-          <w:lang w:val="en-US"/>
-        </w:rPr>
-        <w:t>New arrival page</w:t>
-      </w:r>
-    </w:p>
-    <w:p>
-      <w:pPr>
-        <w:ind w:left="720"/>
-      </w:pPr>
-      <w:r>
-        <w:t>This page will be dedicated for showcasing the new arrivals or latest shoe collection that the store just received. It may also have a filter or sorting options to make it easy for the customers to find what they are looking for.</w:t>
-      </w:r>
-    </w:p>
-    <w:p>
-      <w:pPr>
-        <w:pStyle w:val="Heading2"/>
-        <w:rPr>
-          <w:lang w:val="en-US"/>
-        </w:rPr>
-      </w:pPr>
-      <w:r>
-        <w:rPr>
-          <w:lang w:val="en-US"/>
-        </w:rPr>
-        <w:t>Collection page</w:t>
-      </w:r>
-    </w:p>
-    <w:p>
-      <w:pPr>
-        <w:ind w:left="720"/>
-      </w:pPr>
-      <w:r>
-        <w:t xml:space="preserve">This page will be dedicated for showcasing the different collections of shoes that the store offers. It may be divided into different categories like men's shoes, women's shoes, children's </w:t>
-      </w:r>
-      <w:r>
         <w:lastRenderedPageBreak/>
-        <w:t>shoes, etc. It may also have filtering and sorting options to make it easy for customers to find what they are looking for.</w:t>
-      </w:r>
-    </w:p>
-    <w:p>
-      <w:pPr>
-        <w:pStyle w:val="Heading2"/>
-        <w:rPr>
-          <w:lang w:val="en-US"/>
-        </w:rPr>
-      </w:pPr>
-      <w:r>
-        <w:rPr>
-          <w:lang w:val="en-US"/>
-        </w:rPr>
         <w:t>Product page</w:t>
       </w:r>
     </w:p>

</xml_diff>